<commit_message>
Modify the layout of R project
</commit_message>
<xml_diff>
--- a/CBM_instructions.docx
+++ b/CBM_instructions.docx
@@ -5268,7 +5268,7 @@
                                       </pic:cNvPicPr>
                                     </pic:nvPicPr>
                                     <pic:blipFill>
-                                      <a:blip r:embed="rId9">
+                                      <a:blip r:embed="rId10">
                                         <a:extLst>
                                           <a:ext uri="{28A0092B-C50C-407E-A947-70E740481C1C}">
                                             <a14:useLocalDpi xmlns:a14="http://schemas.microsoft.com/office/drawing/2010/main" val="0"/>
@@ -5877,7 +5877,7 @@
           <w:rFonts w:ascii="Times New Roman" w:hAnsi="Times New Roman" w:cs="Times New Roman"/>
         </w:rPr>
       </w:pPr>
-      <w:hyperlink r:id="rId10" w:history="1">
+      <w:hyperlink r:id="rId11" w:history="1">
         <w:r>
           <w:rPr>
             <w:rStyle w:val="Hyperlink"/>
@@ -6543,28 +6543,8 @@
         <w:rPr>
           <w:rFonts w:ascii="Times New Roman" w:hAnsi="Times New Roman" w:cs="Times New Roman"/>
         </w:rPr>
-        <w:t xml:space="preserve">Find out the uncertainty (standard deviations) </w:t>
-      </w:r>
-      <w:r>
-        <w:rPr>
-          <w:rFonts w:ascii="Times New Roman" w:hAnsi="Times New Roman" w:cs="Times New Roman"/>
-        </w:rPr>
-        <w:t xml:space="preserve">of weekly </w:t>
-      </w:r>
-      <w:r>
-        <w:rPr>
-          <w:rFonts w:ascii="Times New Roman" w:hAnsi="Times New Roman" w:cs="Times New Roman"/>
-        </w:rPr>
-        <w:t>leaf</w:t>
-      </w:r>
-      <w:r>
-        <w:rPr>
-          <w:rFonts w:ascii="Times New Roman" w:hAnsi="Times New Roman" w:cs="Times New Roman"/>
-        </w:rPr>
-        <w:t xml:space="preserve"> mass from all 7 treatments</w:t>
-      </w:r>
-      <w:bookmarkStart w:id="0" w:name="_GoBack"/>
-      <w:bookmarkEnd w:id="0"/>
+        <w:t>Find out the uncertainty (standard deviations) of weekly leaf mass from all 7 treatments</w:t>
+      </w:r>
     </w:p>
     <w:p>
       <w:pPr>
@@ -8857,7 +8837,13 @@
         <w:rPr>
           <w:rFonts w:ascii="Times New Roman" w:hAnsi="Times New Roman" w:cs="Times New Roman"/>
         </w:rPr>
-        <w:t xml:space="preserve">by {* (12/44) / 0.5}; </w:t>
+        <w:t>by {* (12/44)</w:t>
+      </w:r>
+      <w:r>
+        <w:rPr>
+          <w:rFonts w:ascii="Times New Roman" w:hAnsi="Times New Roman" w:cs="Times New Roman"/>
+        </w:rPr>
+        <w:t xml:space="preserve">}; </w:t>
       </w:r>
       <w:r>
         <w:rPr>
@@ -8883,21 +8869,10 @@
         <w:rPr>
           <w:rFonts w:ascii="Times New Roman" w:hAnsi="Times New Roman" w:cs="Times New Roman"/>
         </w:rPr>
-        <w:t xml:space="preserve"> to gC; </w:t>
-      </w:r>
-      <w:r>
-        <w:rPr>
-          <w:rFonts w:ascii="Times New Roman" w:hAnsi="Times New Roman" w:cs="Times New Roman"/>
-          <w:b/>
-        </w:rPr>
-        <w:t>0.5</w:t>
-      </w:r>
-      <w:r>
-        <w:rPr>
-          <w:rFonts w:ascii="Times New Roman" w:hAnsi="Times New Roman" w:cs="Times New Roman"/>
-        </w:rPr>
-        <w:t xml:space="preserve"> is for gC to gDM.</w:t>
-      </w:r>
+        <w:t xml:space="preserve"> to gC.</w:t>
+      </w:r>
+      <w:bookmarkStart w:id="0" w:name="_GoBack"/>
+      <w:bookmarkEnd w:id="0"/>
     </w:p>
     <w:p>
       <w:pPr>
@@ -11771,8 +11746,8 @@
       </w:pPr>
     </w:p>
     <w:sectPr>
-      <w:footerReference w:type="even" r:id="rId11"/>
-      <w:footerReference w:type="default" r:id="rId12"/>
+      <w:footerReference w:type="even" r:id="rId12"/>
+      <w:footerReference w:type="default" r:id="rId13"/>
       <w:pgSz w:w="11900" w:h="16840"/>
       <w:pgMar w:top="1440" w:right="1800" w:bottom="1440" w:left="1800" w:header="708" w:footer="708" w:gutter="0"/>
       <w:cols w:space="708"/>
@@ -13844,6 +13819,7 @@
   <w:style w:type="character" w:default="1" w:styleId="DefaultParagraphFont">
     <w:name w:val="Default Paragraph Font"/>
     <w:uiPriority w:val="1"/>
+    <w:semiHidden/>
     <w:unhideWhenUsed/>
   </w:style>
   <w:style w:type="table" w:default="1" w:styleId="TableNormal">
@@ -14166,6 +14142,7 @@
   <w:style w:type="character" w:default="1" w:styleId="DefaultParagraphFont">
     <w:name w:val="Default Paragraph Font"/>
     <w:uiPriority w:val="1"/>
+    <w:semiHidden/>
     <w:unhideWhenUsed/>
   </w:style>
   <w:style w:type="table" w:default="1" w:styleId="TableNormal">
@@ -14631,7 +14608,7 @@
 </file>
 
 <file path=customXml/itemProps1.xml><?xml version="1.0" encoding="utf-8"?>
-<ds:datastoreItem xmlns:ds="http://schemas.openxmlformats.org/officeDocument/2006/customXml" ds:itemID="{FE05062E-2AA3-1B40-B28C-8EB61EDD2A92}">
+<ds:datastoreItem xmlns:ds="http://schemas.openxmlformats.org/officeDocument/2006/customXml" ds:itemID="{A09AE690-C74F-B548-B44C-4A90FB5D04D7}">
   <ds:schemaRefs>
     <ds:schemaRef ds:uri="http://schemas.openxmlformats.org/officeDocument/2006/bibliography"/>
   </ds:schemaRefs>

</xml_diff>